<commit_message>
UESTC ACM Summer Training(2018.7.24)
</commit_message>
<xml_diff>
--- a/出题/2018暑期多校/Problem.docx
+++ b/出题/2018暑期多校/Problem.docx
@@ -7,10 +7,14 @@
         <w:pStyle w:val="1"/>
       </w:pPr>
       <w:r>
-        <w:t>1S/256MB</w:t>
-      </w:r>
-      <w:bookmarkStart w:id="0" w:name="_GoBack"/>
-      <w:bookmarkEnd w:id="0"/>
+        <w:rPr>
+          <w:rFonts w:hint="eastAsia"/>
+        </w:rPr>
+        <w:t>2</w:t>
+      </w:r>
+      <w:r>
+        <w:t>S/256MB</w:t>
+      </w:r>
     </w:p>
     <w:p>
       <w:pPr>
@@ -25,6 +29,8 @@
       <w:r>
         <w:t>escription</w:t>
       </w:r>
+      <w:bookmarkStart w:id="0" w:name="_GoBack"/>
+      <w:bookmarkEnd w:id="0"/>
     </w:p>
     <w:p>
       <w:r>
@@ -1516,7 +1522,7 @@
 </file>
 
 <file path=customXml/itemProps1.xml><?xml version="1.0" encoding="utf-8"?>
-<ds:datastoreItem xmlns:ds="http://schemas.openxmlformats.org/officeDocument/2006/customXml" ds:itemID="{BF9B05FE-DB42-4ECC-818D-B49C7051083D}">
+<ds:datastoreItem xmlns:ds="http://schemas.openxmlformats.org/officeDocument/2006/customXml" ds:itemID="{A077249E-4591-4FDE-8B8E-665855126A9B}">
   <ds:schemaRefs>
     <ds:schemaRef ds:uri="http://schemas.openxmlformats.org/officeDocument/2006/bibliography"/>
   </ds:schemaRefs>

</xml_diff>